<commit_message>
se revisaron todos los documentos y en el documento de word se agregaron cambios para hacer
</commit_message>
<xml_diff>
--- a/Z_Revisar.docx
+++ b/Z_Revisar.docx
@@ -1,6 +1,6 @@
 
 <file path=word/document.xml><?xml version="1.0" encoding="utf-8"?>
-<w:document xmlns:wpc="http://schemas.microsoft.com/office/word/2010/wordprocessingCanvas" xmlns:cx="http://schemas.microsoft.com/office/drawing/2014/chartex" xmlns:cx1="http://schemas.microsoft.com/office/drawing/2015/9/8/chartex" xmlns:cx2="http://schemas.microsoft.com/office/drawing/2015/10/21/chartex" xmlns:cx3="http://schemas.microsoft.com/office/drawing/2016/5/9/chartex" xmlns:cx4="http://schemas.microsoft.com/office/drawing/2016/5/10/chartex" xmlns:cx5="http://schemas.microsoft.com/office/drawing/2016/5/11/chartex" xmlns:cx6="http://schemas.microsoft.com/office/drawing/2016/5/12/chartex" xmlns:cx7="http://schemas.microsoft.com/office/drawing/2016/5/13/chartex" xmlns:cx8="http://schemas.microsoft.com/office/drawing/2016/5/14/chartex" xmlns:mc="http://schemas.openxmlformats.org/markup-compatibility/2006" xmlns:aink="http://schemas.microsoft.com/office/drawing/2016/ink" xmlns:am3d="http://schemas.microsoft.com/office/drawing/2017/model3d" xmlns:o="urn:schemas-microsoft-com:office:office" xmlns:oel="http://schemas.microsoft.com/office/2019/extlst" xmlns:r="http://schemas.openxmlformats.org/officeDocument/2006/relationships" xmlns:m="http://schemas.openxmlformats.org/officeDocument/2006/math" xmlns:v="urn:schemas-microsoft-com:vml" xmlns:wp14="http://schemas.microsoft.com/office/word/2010/wordprocessingDrawing" xmlns:wp="http://schemas.openxmlformats.org/drawingml/2006/wordprocessingDrawing" xmlns:w10="urn:schemas-microsoft-com:office:word" xmlns:w="http://schemas.openxmlformats.org/wordprocessingml/2006/main" xmlns:w14="http://schemas.microsoft.com/office/word/2010/wordml" xmlns:w15="http://schemas.microsoft.com/office/word/2012/wordml" xmlns:w16cex="http://schemas.microsoft.com/office/word/2018/wordml/cex" xmlns:w16cid="http://schemas.microsoft.com/office/word/2016/wordml/cid" xmlns:w16="http://schemas.microsoft.com/office/word/2018/wordml" xmlns:w16sdtdh="http://schemas.microsoft.com/office/word/2020/wordml/sdtdatahash" xmlns:w16se="http://schemas.microsoft.com/office/word/2015/wordml/symex" xmlns:wpg="http://schemas.microsoft.com/office/word/2010/wordprocessingGroup" xmlns:wpi="http://schemas.microsoft.com/office/word/2010/wordprocessingInk" xmlns:wne="http://schemas.microsoft.com/office/word/2006/wordml" xmlns:wps="http://schemas.microsoft.com/office/word/2010/wordprocessingShape" mc:Ignorable="w14 w15 w16se w16cid w16 w16cex w16sdtdh wp14">
+<w:document xmlns:wpc="http://schemas.microsoft.com/office/word/2010/wordprocessingCanvas" xmlns:cx="http://schemas.microsoft.com/office/drawing/2014/chartex" xmlns:cx1="http://schemas.microsoft.com/office/drawing/2015/9/8/chartex" xmlns:cx2="http://schemas.microsoft.com/office/drawing/2015/10/21/chartex" xmlns:cx3="http://schemas.microsoft.com/office/drawing/2016/5/9/chartex" xmlns:cx4="http://schemas.microsoft.com/office/drawing/2016/5/10/chartex" xmlns:cx5="http://schemas.microsoft.com/office/drawing/2016/5/11/chartex" xmlns:cx6="http://schemas.microsoft.com/office/drawing/2016/5/12/chartex" xmlns:cx7="http://schemas.microsoft.com/office/drawing/2016/5/13/chartex" xmlns:cx8="http://schemas.microsoft.com/office/drawing/2016/5/14/chartex" xmlns:mc="http://schemas.openxmlformats.org/markup-compatibility/2006" xmlns:aink="http://schemas.microsoft.com/office/drawing/2016/ink" xmlns:am3d="http://schemas.microsoft.com/office/drawing/2017/model3d" xmlns:o="urn:schemas-microsoft-com:office:office" xmlns:r="http://schemas.openxmlformats.org/officeDocument/2006/relationships" xmlns:m="http://schemas.openxmlformats.org/officeDocument/2006/math" xmlns:v="urn:schemas-microsoft-com:vml" xmlns:wp14="http://schemas.microsoft.com/office/word/2010/wordprocessingDrawing" xmlns:wp="http://schemas.openxmlformats.org/drawingml/2006/wordprocessingDrawing" xmlns:w10="urn:schemas-microsoft-com:office:word" xmlns:w="http://schemas.openxmlformats.org/wordprocessingml/2006/main" xmlns:w14="http://schemas.microsoft.com/office/word/2010/wordml" xmlns:w15="http://schemas.microsoft.com/office/word/2012/wordml" xmlns:w16cex="http://schemas.microsoft.com/office/word/2018/wordml/cex" xmlns:w16cid="http://schemas.microsoft.com/office/word/2016/wordml/cid" xmlns:w16="http://schemas.microsoft.com/office/word/2018/wordml" xmlns:w16sdtdh="http://schemas.microsoft.com/office/word/2020/wordml/sdtdatahash" xmlns:w16se="http://schemas.microsoft.com/office/word/2015/wordml/symex" xmlns:wpg="http://schemas.microsoft.com/office/word/2010/wordprocessingGroup" xmlns:wpi="http://schemas.microsoft.com/office/word/2010/wordprocessingInk" xmlns:wne="http://schemas.microsoft.com/office/word/2006/wordml" xmlns:wps="http://schemas.microsoft.com/office/word/2010/wordprocessingShape" mc:Ignorable="w14 w15 w16se w16cid w16 w16cex w16sdtdh wp14">
   <w:body>
     <w:p>
       <w:pPr>
@@ -227,11 +227,19 @@
           <w:lang w:val="es-MX"/>
         </w:rPr>
       </w:pPr>
-      <w:r>
-        <w:rPr>
-          <w:lang w:val="es-MX"/>
-        </w:rPr>
-        <w:t>Nit, nombre, dirección, teléfono, correo, contraseña, imagen, estado</w:t>
+      <w:proofErr w:type="spellStart"/>
+      <w:r>
+        <w:rPr>
+          <w:lang w:val="es-MX"/>
+        </w:rPr>
+        <w:t>Nit</w:t>
+      </w:r>
+      <w:proofErr w:type="spellEnd"/>
+      <w:r>
+        <w:rPr>
+          <w:lang w:val="es-MX"/>
+        </w:rPr>
+        <w:t>, nombre, dirección, teléfono, correo, contraseña, imagen, estado</w:t>
       </w:r>
     </w:p>
     <w:p>
@@ -345,7 +353,21 @@
         <w:rPr>
           <w:lang w:val="es-MX"/>
         </w:rPr>
-        <w:t>Los datos para el login son</w:t>
+        <w:t xml:space="preserve">Los datos para el </w:t>
+      </w:r>
+      <w:proofErr w:type="spellStart"/>
+      <w:r>
+        <w:rPr>
+          <w:lang w:val="es-MX"/>
+        </w:rPr>
+        <w:t>login</w:t>
+      </w:r>
+      <w:proofErr w:type="spellEnd"/>
+      <w:r>
+        <w:rPr>
+          <w:lang w:val="es-MX"/>
+        </w:rPr>
+        <w:t xml:space="preserve"> son</w:t>
       </w:r>
     </w:p>
     <w:p>
@@ -796,8 +818,16 @@
         <w:rPr>
           <w:lang w:val="es-MX"/>
         </w:rPr>
-        <w:t>Spring boot</w:t>
-      </w:r>
+        <w:t xml:space="preserve">Spring </w:t>
+      </w:r>
+      <w:proofErr w:type="spellStart"/>
+      <w:r>
+        <w:rPr>
+          <w:lang w:val="es-MX"/>
+        </w:rPr>
+        <w:t>boot</w:t>
+      </w:r>
+      <w:proofErr w:type="spellEnd"/>
     </w:p>
     <w:p>
       <w:pPr>
@@ -814,8 +844,16 @@
         <w:rPr>
           <w:lang w:val="es-MX"/>
         </w:rPr>
-        <w:t>Spring security</w:t>
-      </w:r>
+        <w:t xml:space="preserve">Spring </w:t>
+      </w:r>
+      <w:proofErr w:type="spellStart"/>
+      <w:r>
+        <w:rPr>
+          <w:lang w:val="es-MX"/>
+        </w:rPr>
+        <w:t>security</w:t>
+      </w:r>
+      <w:proofErr w:type="spellEnd"/>
     </w:p>
     <w:p>
       <w:pPr>
@@ -828,12 +866,14 @@
           <w:lang w:val="es-MX"/>
         </w:rPr>
       </w:pPr>
+      <w:proofErr w:type="spellStart"/>
       <w:r>
         <w:rPr>
           <w:lang w:val="es-MX"/>
         </w:rPr>
         <w:t>Mysql</w:t>
       </w:r>
+      <w:proofErr w:type="spellEnd"/>
     </w:p>
     <w:p>
       <w:pPr>
@@ -846,12 +886,14 @@
           <w:lang w:val="es-MX"/>
         </w:rPr>
       </w:pPr>
+      <w:proofErr w:type="spellStart"/>
       <w:r>
         <w:rPr>
           <w:lang w:val="es-MX"/>
         </w:rPr>
         <w:t>Orm</w:t>
       </w:r>
+      <w:proofErr w:type="spellEnd"/>
     </w:p>
     <w:p>
       <w:pPr>
@@ -864,12 +906,14 @@
           <w:lang w:val="es-MX"/>
         </w:rPr>
       </w:pPr>
+      <w:proofErr w:type="spellStart"/>
       <w:r>
         <w:rPr>
           <w:lang w:val="es-MX"/>
         </w:rPr>
         <w:t>Jwt</w:t>
       </w:r>
+      <w:proofErr w:type="spellEnd"/>
     </w:p>
     <w:p>
       <w:pPr>
@@ -882,12 +926,14 @@
           <w:lang w:val="es-MX"/>
         </w:rPr>
       </w:pPr>
+      <w:proofErr w:type="spellStart"/>
       <w:r>
         <w:rPr>
           <w:lang w:val="es-MX"/>
         </w:rPr>
         <w:t>Json</w:t>
       </w:r>
+      <w:proofErr w:type="spellEnd"/>
     </w:p>
     <w:p>
       <w:pPr>
@@ -936,12 +982,14 @@
           <w:lang w:val="es-MX"/>
         </w:rPr>
       </w:pPr>
+      <w:proofErr w:type="spellStart"/>
       <w:r>
         <w:rPr>
           <w:lang w:val="es-MX"/>
         </w:rPr>
         <w:t>React</w:t>
       </w:r>
+      <w:proofErr w:type="spellEnd"/>
     </w:p>
     <w:p>
       <w:pPr>
@@ -1043,6 +1091,50 @@
     </w:p>
     <w:p>
       <w:pPr>
+        <w:pStyle w:val="Prrafodelista"/>
+        <w:numPr>
+          <w:ilvl w:val="0"/>
+          <w:numId w:val="4"/>
+        </w:numPr>
+        <w:rPr>
+          <w:lang w:val="es-MX"/>
+        </w:rPr>
+      </w:pPr>
+      <w:r>
+        <w:rPr>
+          <w:lang w:val="es-MX"/>
+        </w:rPr>
+        <w:t xml:space="preserve">Actualizar Introducción </w:t>
+      </w:r>
+    </w:p>
+    <w:p>
+      <w:pPr>
+        <w:pStyle w:val="Prrafodelista"/>
+        <w:numPr>
+          <w:ilvl w:val="0"/>
+          <w:numId w:val="4"/>
+        </w:numPr>
+        <w:rPr>
+          <w:lang w:val="es-MX"/>
+        </w:rPr>
+      </w:pPr>
+      <w:r>
+        <w:rPr>
+          <w:lang w:val="es-MX"/>
+        </w:rPr>
+        <w:t xml:space="preserve">Actualizar Justificaciones </w:t>
+      </w:r>
+    </w:p>
+    <w:p>
+      <w:pPr>
+        <w:pStyle w:val="Prrafodelista"/>
+        <w:rPr>
+          <w:lang w:val="es-MX"/>
+        </w:rPr>
+      </w:pPr>
+    </w:p>
+    <w:p>
+      <w:pPr>
         <w:rPr>
           <w:lang w:val="es-MX"/>
         </w:rPr>
@@ -1060,26 +1152,281 @@
         </w:rPr>
         <w:t>MANUAL</w:t>
       </w:r>
-    </w:p>
-    <w:p>
-      <w:pPr>
-        <w:rPr>
-          <w:lang w:val="es-MX"/>
-        </w:rPr>
-      </w:pPr>
-    </w:p>
-    <w:p>
-      <w:pPr>
-        <w:rPr>
-          <w:lang w:val="es-MX"/>
-        </w:rPr>
-      </w:pPr>
-      <w:r>
-        <w:rPr>
-          <w:lang w:val="es-MX"/>
-        </w:rPr>
+      <w:r>
+        <w:rPr>
+          <w:lang w:val="es-MX"/>
+        </w:rPr>
+        <w:t xml:space="preserve"> DE CONFIGURACIONES DE LA BASE DE DATOS</w:t>
+      </w:r>
+    </w:p>
+    <w:p>
+      <w:pPr>
+        <w:pStyle w:val="Prrafodelista"/>
+        <w:numPr>
+          <w:ilvl w:val="0"/>
+          <w:numId w:val="5"/>
+        </w:numPr>
+        <w:rPr>
+          <w:lang w:val="es-MX"/>
+        </w:rPr>
+      </w:pPr>
+      <w:r>
+        <w:rPr>
+          <w:lang w:val="es-MX"/>
+        </w:rPr>
+        <w:t>Actualizar alcance</w:t>
+      </w:r>
+    </w:p>
+    <w:p>
+      <w:pPr>
+        <w:pStyle w:val="Prrafodelista"/>
+        <w:numPr>
+          <w:ilvl w:val="0"/>
+          <w:numId w:val="5"/>
+        </w:numPr>
+        <w:rPr>
+          <w:lang w:val="es-MX"/>
+        </w:rPr>
+      </w:pPr>
+      <w:r>
+        <w:rPr>
+          <w:lang w:val="es-MX"/>
+        </w:rPr>
+        <w:t xml:space="preserve">En responsables </w:t>
+      </w:r>
+      <w:proofErr w:type="spellStart"/>
+      <w:r>
+        <w:rPr>
+          <w:lang w:val="es-MX"/>
+        </w:rPr>
+        <w:t>y</w:t>
+      </w:r>
+      <w:proofErr w:type="spellEnd"/>
+      <w:r>
+        <w:rPr>
+          <w:lang w:val="es-MX"/>
+        </w:rPr>
+        <w:t xml:space="preserve"> involucrados Tiene que ponerle los roles que tenemos</w:t>
+      </w:r>
+    </w:p>
+    <w:p>
+      <w:pPr>
+        <w:pStyle w:val="Prrafodelista"/>
+        <w:numPr>
+          <w:ilvl w:val="0"/>
+          <w:numId w:val="5"/>
+        </w:numPr>
+        <w:rPr>
+          <w:lang w:val="es-MX"/>
+        </w:rPr>
+      </w:pPr>
+      <w:r>
+        <w:rPr>
+          <w:lang w:val="es-MX"/>
+        </w:rPr>
+        <w:t>Actualizar el MER</w:t>
+      </w:r>
+    </w:p>
+    <w:p>
+      <w:pPr>
+        <w:pStyle w:val="Prrafodelista"/>
+        <w:numPr>
+          <w:ilvl w:val="0"/>
+          <w:numId w:val="5"/>
+        </w:numPr>
+        <w:rPr>
+          <w:lang w:val="es-MX"/>
+        </w:rPr>
+      </w:pPr>
+      <w:r>
+        <w:rPr>
+          <w:lang w:val="es-MX"/>
+        </w:rPr>
+        <w:t>Actualizar el diccionario de datos</w:t>
+      </w:r>
+    </w:p>
+    <w:p>
+      <w:pPr>
+        <w:pStyle w:val="Prrafodelista"/>
+        <w:numPr>
+          <w:ilvl w:val="0"/>
+          <w:numId w:val="5"/>
+        </w:numPr>
+        <w:rPr>
+          <w:lang w:val="es-MX"/>
+        </w:rPr>
+      </w:pPr>
+      <w:r>
+        <w:rPr>
+          <w:lang w:val="es-MX"/>
+        </w:rPr>
+        <w:t xml:space="preserve">Actualizar el modelo relacional </w:t>
+      </w:r>
+    </w:p>
+    <w:p>
+      <w:pPr>
+        <w:pStyle w:val="Prrafodelista"/>
+        <w:rPr>
+          <w:lang w:val="es-MX"/>
+        </w:rPr>
+      </w:pPr>
+    </w:p>
+    <w:p>
+      <w:pPr>
+        <w:pStyle w:val="Prrafodelista"/>
+        <w:rPr>
+          <w:lang w:val="es-MX"/>
+        </w:rPr>
+      </w:pPr>
+    </w:p>
+    <w:p>
+      <w:pPr>
+        <w:pStyle w:val="Prrafodelista"/>
+        <w:rPr>
+          <w:lang w:val="es-MX"/>
+        </w:rPr>
+      </w:pPr>
+    </w:p>
+    <w:p>
+      <w:pPr>
+        <w:pStyle w:val="Prrafodelista"/>
+        <w:rPr>
+          <w:lang w:val="es-MX"/>
+        </w:rPr>
+      </w:pPr>
+    </w:p>
+    <w:p>
+      <w:pPr>
+        <w:pStyle w:val="Prrafodelista"/>
+        <w:rPr>
+          <w:lang w:val="es-MX"/>
+        </w:rPr>
+      </w:pPr>
+    </w:p>
+    <w:p>
+      <w:pPr>
+        <w:rPr>
+          <w:lang w:val="es-MX"/>
+        </w:rPr>
+      </w:pPr>
+    </w:p>
+    <w:p>
+      <w:pPr>
+        <w:rPr>
+          <w:lang w:val="es-MX"/>
+        </w:rPr>
+      </w:pPr>
+      <w:r>
+        <w:rPr>
+          <w:lang w:val="es-MX"/>
+        </w:rPr>
+        <w:lastRenderedPageBreak/>
         <w:t>MANUAL</w:t>
       </w:r>
+      <w:r>
+        <w:rPr>
+          <w:lang w:val="es-MX"/>
+        </w:rPr>
+        <w:t xml:space="preserve"> TECNICO DE CONFIGURACION </w:t>
+      </w:r>
+    </w:p>
+    <w:p>
+      <w:pPr>
+        <w:pStyle w:val="Prrafodelista"/>
+        <w:numPr>
+          <w:ilvl w:val="0"/>
+          <w:numId w:val="6"/>
+        </w:numPr>
+        <w:rPr>
+          <w:lang w:val="es-MX"/>
+        </w:rPr>
+      </w:pPr>
+      <w:r>
+        <w:rPr>
+          <w:lang w:val="es-MX"/>
+        </w:rPr>
+        <w:t xml:space="preserve">Actualizar introducción </w:t>
+      </w:r>
+    </w:p>
+    <w:p>
+      <w:pPr>
+        <w:pStyle w:val="Prrafodelista"/>
+        <w:numPr>
+          <w:ilvl w:val="0"/>
+          <w:numId w:val="6"/>
+        </w:numPr>
+        <w:rPr>
+          <w:lang w:val="es-MX"/>
+        </w:rPr>
+      </w:pPr>
+      <w:r>
+        <w:rPr>
+          <w:lang w:val="es-MX"/>
+        </w:rPr>
+        <w:t xml:space="preserve">Actualizar el alcance </w:t>
+      </w:r>
+    </w:p>
+    <w:p>
+      <w:pPr>
+        <w:pStyle w:val="Prrafodelista"/>
+        <w:numPr>
+          <w:ilvl w:val="0"/>
+          <w:numId w:val="6"/>
+        </w:numPr>
+        <w:rPr>
+          <w:lang w:val="es-MX"/>
+        </w:rPr>
+      </w:pPr>
+      <w:r>
+        <w:rPr>
+          <w:lang w:val="es-MX"/>
+        </w:rPr>
+        <w:t xml:space="preserve">Poner definiciones, siglas y abreviaturas </w:t>
+      </w:r>
+    </w:p>
+    <w:p>
+      <w:pPr>
+        <w:pStyle w:val="Prrafodelista"/>
+        <w:numPr>
+          <w:ilvl w:val="0"/>
+          <w:numId w:val="6"/>
+        </w:numPr>
+        <w:rPr>
+          <w:lang w:val="es-MX"/>
+        </w:rPr>
+      </w:pPr>
+      <w:r>
+        <w:rPr>
+          <w:lang w:val="es-MX"/>
+        </w:rPr>
+        <w:t xml:space="preserve">Ponerle los roles que cumplimos en la tabla responsables y involucrados </w:t>
+      </w:r>
+    </w:p>
+    <w:p>
+      <w:pPr>
+        <w:pStyle w:val="Prrafodelista"/>
+        <w:numPr>
+          <w:ilvl w:val="0"/>
+          <w:numId w:val="6"/>
+        </w:numPr>
+        <w:rPr>
+          <w:lang w:val="es-MX"/>
+        </w:rPr>
+      </w:pPr>
+      <w:r>
+        <w:rPr>
+          <w:lang w:val="es-MX"/>
+        </w:rPr>
+        <w:t xml:space="preserve">Terminar de llenar el documento </w:t>
+      </w:r>
+    </w:p>
+    <w:p>
+      <w:pPr>
+        <w:pStyle w:val="Prrafodelista"/>
+        <w:rPr>
+          <w:lang w:val="es-MX"/>
+        </w:rPr>
+      </w:pPr>
     </w:p>
     <w:p>
       <w:pPr>
@@ -1099,6 +1446,78 @@
           <w:lang w:val="es-MX"/>
         </w:rPr>
         <w:t>PROTOTIPADO</w:t>
+      </w:r>
+    </w:p>
+    <w:p>
+      <w:pPr>
+        <w:pStyle w:val="Prrafodelista"/>
+        <w:numPr>
+          <w:ilvl w:val="0"/>
+          <w:numId w:val="7"/>
+        </w:numPr>
+        <w:rPr>
+          <w:lang w:val="es-MX"/>
+        </w:rPr>
+      </w:pPr>
+      <w:r>
+        <w:rPr>
+          <w:lang w:val="es-MX"/>
+        </w:rPr>
+        <w:t xml:space="preserve">Actualizar introducción </w:t>
+      </w:r>
+    </w:p>
+    <w:p>
+      <w:pPr>
+        <w:pStyle w:val="Prrafodelista"/>
+        <w:numPr>
+          <w:ilvl w:val="0"/>
+          <w:numId w:val="7"/>
+        </w:numPr>
+        <w:rPr>
+          <w:lang w:val="es-MX"/>
+        </w:rPr>
+      </w:pPr>
+      <w:r>
+        <w:rPr>
+          <w:lang w:val="es-MX"/>
+        </w:rPr>
+        <w:t xml:space="preserve">Actualizar el alcance </w:t>
+      </w:r>
+    </w:p>
+    <w:p>
+      <w:pPr>
+        <w:pStyle w:val="Prrafodelista"/>
+        <w:numPr>
+          <w:ilvl w:val="0"/>
+          <w:numId w:val="7"/>
+        </w:numPr>
+        <w:rPr>
+          <w:lang w:val="es-MX"/>
+        </w:rPr>
+      </w:pPr>
+      <w:r>
+        <w:rPr>
+          <w:lang w:val="es-MX"/>
+        </w:rPr>
+        <w:t xml:space="preserve">Poner los roles que cumplimos en la tabla de responsables e involucrados </w:t>
+      </w:r>
+    </w:p>
+    <w:p>
+      <w:pPr>
+        <w:pStyle w:val="Prrafodelista"/>
+        <w:numPr>
+          <w:ilvl w:val="0"/>
+          <w:numId w:val="7"/>
+        </w:numPr>
+        <w:rPr>
+          <w:lang w:val="es-MX"/>
+        </w:rPr>
+      </w:pPr>
+      <w:r>
+        <w:rPr>
+          <w:lang w:val="es-MX"/>
+        </w:rPr>
+        <w:t xml:space="preserve">Poner las interfaces que faltan </w:t>
       </w:r>
     </w:p>
     <w:sectPr>
@@ -1112,8 +1531,121 @@
 </file>
 
 <file path=word/numbering.xml><?xml version="1.0" encoding="utf-8"?>
-<w:numbering xmlns:wpc="http://schemas.microsoft.com/office/word/2010/wordprocessingCanvas" xmlns:cx="http://schemas.microsoft.com/office/drawing/2014/chartex" xmlns:cx1="http://schemas.microsoft.com/office/drawing/2015/9/8/chartex" xmlns:cx2="http://schemas.microsoft.com/office/drawing/2015/10/21/chartex" xmlns:cx3="http://schemas.microsoft.com/office/drawing/2016/5/9/chartex" xmlns:cx4="http://schemas.microsoft.com/office/drawing/2016/5/10/chartex" xmlns:cx5="http://schemas.microsoft.com/office/drawing/2016/5/11/chartex" xmlns:cx6="http://schemas.microsoft.com/office/drawing/2016/5/12/chartex" xmlns:cx7="http://schemas.microsoft.com/office/drawing/2016/5/13/chartex" xmlns:cx8="http://schemas.microsoft.com/office/drawing/2016/5/14/chartex" xmlns:mc="http://schemas.openxmlformats.org/markup-compatibility/2006" xmlns:aink="http://schemas.microsoft.com/office/drawing/2016/ink" xmlns:am3d="http://schemas.microsoft.com/office/drawing/2017/model3d" xmlns:o="urn:schemas-microsoft-com:office:office" xmlns:oel="http://schemas.microsoft.com/office/2019/extlst" xmlns:r="http://schemas.openxmlformats.org/officeDocument/2006/relationships" xmlns:m="http://schemas.openxmlformats.org/officeDocument/2006/math" xmlns:v="urn:schemas-microsoft-com:vml" xmlns:wp14="http://schemas.microsoft.com/office/word/2010/wordprocessingDrawing" xmlns:wp="http://schemas.openxmlformats.org/drawingml/2006/wordprocessingDrawing" xmlns:w10="urn:schemas-microsoft-com:office:word" xmlns:w="http://schemas.openxmlformats.org/wordprocessingml/2006/main" xmlns:w14="http://schemas.microsoft.com/office/word/2010/wordml" xmlns:w15="http://schemas.microsoft.com/office/word/2012/wordml" xmlns:w16cex="http://schemas.microsoft.com/office/word/2018/wordml/cex" xmlns:w16cid="http://schemas.microsoft.com/office/word/2016/wordml/cid" xmlns:w16="http://schemas.microsoft.com/office/word/2018/wordml" xmlns:w16sdtdh="http://schemas.microsoft.com/office/word/2020/wordml/sdtdatahash" xmlns:w16se="http://schemas.microsoft.com/office/word/2015/wordml/symex" xmlns:wpg="http://schemas.microsoft.com/office/word/2010/wordprocessingGroup" xmlns:wpi="http://schemas.microsoft.com/office/word/2010/wordprocessingInk" xmlns:wne="http://schemas.microsoft.com/office/word/2006/wordml" xmlns:wps="http://schemas.microsoft.com/office/word/2010/wordprocessingShape" mc:Ignorable="w14 w15 w16se w16cid w16 w16cex w16sdtdh wp14">
+<w:numbering xmlns:wpc="http://schemas.microsoft.com/office/word/2010/wordprocessingCanvas" xmlns:cx="http://schemas.microsoft.com/office/drawing/2014/chartex" xmlns:cx1="http://schemas.microsoft.com/office/drawing/2015/9/8/chartex" xmlns:cx2="http://schemas.microsoft.com/office/drawing/2015/10/21/chartex" xmlns:cx3="http://schemas.microsoft.com/office/drawing/2016/5/9/chartex" xmlns:cx4="http://schemas.microsoft.com/office/drawing/2016/5/10/chartex" xmlns:cx5="http://schemas.microsoft.com/office/drawing/2016/5/11/chartex" xmlns:cx6="http://schemas.microsoft.com/office/drawing/2016/5/12/chartex" xmlns:cx7="http://schemas.microsoft.com/office/drawing/2016/5/13/chartex" xmlns:cx8="http://schemas.microsoft.com/office/drawing/2016/5/14/chartex" xmlns:mc="http://schemas.openxmlformats.org/markup-compatibility/2006" xmlns:aink="http://schemas.microsoft.com/office/drawing/2016/ink" xmlns:am3d="http://schemas.microsoft.com/office/drawing/2017/model3d" xmlns:o="urn:schemas-microsoft-com:office:office" xmlns:r="http://schemas.openxmlformats.org/officeDocument/2006/relationships" xmlns:m="http://schemas.openxmlformats.org/officeDocument/2006/math" xmlns:v="urn:schemas-microsoft-com:vml" xmlns:wp14="http://schemas.microsoft.com/office/word/2010/wordprocessingDrawing" xmlns:wp="http://schemas.openxmlformats.org/drawingml/2006/wordprocessingDrawing" xmlns:w10="urn:schemas-microsoft-com:office:word" xmlns:w="http://schemas.openxmlformats.org/wordprocessingml/2006/main" xmlns:w14="http://schemas.microsoft.com/office/word/2010/wordml" xmlns:w15="http://schemas.microsoft.com/office/word/2012/wordml" xmlns:w16cex="http://schemas.microsoft.com/office/word/2018/wordml/cex" xmlns:w16cid="http://schemas.microsoft.com/office/word/2016/wordml/cid" xmlns:w16="http://schemas.microsoft.com/office/word/2018/wordml" xmlns:w16sdtdh="http://schemas.microsoft.com/office/word/2020/wordml/sdtdatahash" xmlns:w16se="http://schemas.microsoft.com/office/word/2015/wordml/symex" xmlns:wpg="http://schemas.microsoft.com/office/word/2010/wordprocessingGroup" xmlns:wpi="http://schemas.microsoft.com/office/word/2010/wordprocessingInk" xmlns:wne="http://schemas.microsoft.com/office/word/2006/wordml" xmlns:wps="http://schemas.microsoft.com/office/word/2010/wordprocessingShape" mc:Ignorable="w14 w15 w16se w16cid w16 w16cex w16sdtdh wp14">
   <w:abstractNum w:abstractNumId="0" w15:restartNumberingAfterBreak="0">
+    <w:nsid w:val="0CF533A0"/>
+    <w:multiLevelType w:val="hybridMultilevel"/>
+    <w:tmpl w:val="740696AC"/>
+    <w:lvl w:ilvl="0" w:tplc="240A0001">
+      <w:start w:val="1"/>
+      <w:numFmt w:val="bullet"/>
+      <w:lvlText w:val=""/>
+      <w:lvlJc w:val="left"/>
+      <w:pPr>
+        <w:ind w:left="720" w:hanging="360"/>
+      </w:pPr>
+      <w:rPr>
+        <w:rFonts w:ascii="Symbol" w:hAnsi="Symbol" w:hint="default"/>
+      </w:rPr>
+    </w:lvl>
+    <w:lvl w:ilvl="1" w:tplc="240A0003" w:tentative="1">
+      <w:start w:val="1"/>
+      <w:numFmt w:val="bullet"/>
+      <w:lvlText w:val="o"/>
+      <w:lvlJc w:val="left"/>
+      <w:pPr>
+        <w:ind w:left="1440" w:hanging="360"/>
+      </w:pPr>
+      <w:rPr>
+        <w:rFonts w:ascii="Courier New" w:hAnsi="Courier New" w:cs="Courier New" w:hint="default"/>
+      </w:rPr>
+    </w:lvl>
+    <w:lvl w:ilvl="2" w:tplc="240A0005" w:tentative="1">
+      <w:start w:val="1"/>
+      <w:numFmt w:val="bullet"/>
+      <w:lvlText w:val=""/>
+      <w:lvlJc w:val="left"/>
+      <w:pPr>
+        <w:ind w:left="2160" w:hanging="360"/>
+      </w:pPr>
+      <w:rPr>
+        <w:rFonts w:ascii="Wingdings" w:hAnsi="Wingdings" w:hint="default"/>
+      </w:rPr>
+    </w:lvl>
+    <w:lvl w:ilvl="3" w:tplc="240A0001" w:tentative="1">
+      <w:start w:val="1"/>
+      <w:numFmt w:val="bullet"/>
+      <w:lvlText w:val=""/>
+      <w:lvlJc w:val="left"/>
+      <w:pPr>
+        <w:ind w:left="2880" w:hanging="360"/>
+      </w:pPr>
+      <w:rPr>
+        <w:rFonts w:ascii="Symbol" w:hAnsi="Symbol" w:hint="default"/>
+      </w:rPr>
+    </w:lvl>
+    <w:lvl w:ilvl="4" w:tplc="240A0003" w:tentative="1">
+      <w:start w:val="1"/>
+      <w:numFmt w:val="bullet"/>
+      <w:lvlText w:val="o"/>
+      <w:lvlJc w:val="left"/>
+      <w:pPr>
+        <w:ind w:left="3600" w:hanging="360"/>
+      </w:pPr>
+      <w:rPr>
+        <w:rFonts w:ascii="Courier New" w:hAnsi="Courier New" w:cs="Courier New" w:hint="default"/>
+      </w:rPr>
+    </w:lvl>
+    <w:lvl w:ilvl="5" w:tplc="240A0005" w:tentative="1">
+      <w:start w:val="1"/>
+      <w:numFmt w:val="bullet"/>
+      <w:lvlText w:val=""/>
+      <w:lvlJc w:val="left"/>
+      <w:pPr>
+        <w:ind w:left="4320" w:hanging="360"/>
+      </w:pPr>
+      <w:rPr>
+        <w:rFonts w:ascii="Wingdings" w:hAnsi="Wingdings" w:hint="default"/>
+      </w:rPr>
+    </w:lvl>
+    <w:lvl w:ilvl="6" w:tplc="240A0001" w:tentative="1">
+      <w:start w:val="1"/>
+      <w:numFmt w:val="bullet"/>
+      <w:lvlText w:val=""/>
+      <w:lvlJc w:val="left"/>
+      <w:pPr>
+        <w:ind w:left="5040" w:hanging="360"/>
+      </w:pPr>
+      <w:rPr>
+        <w:rFonts w:ascii="Symbol" w:hAnsi="Symbol" w:hint="default"/>
+      </w:rPr>
+    </w:lvl>
+    <w:lvl w:ilvl="7" w:tplc="240A0003" w:tentative="1">
+      <w:start w:val="1"/>
+      <w:numFmt w:val="bullet"/>
+      <w:lvlText w:val="o"/>
+      <w:lvlJc w:val="left"/>
+      <w:pPr>
+        <w:ind w:left="5760" w:hanging="360"/>
+      </w:pPr>
+      <w:rPr>
+        <w:rFonts w:ascii="Courier New" w:hAnsi="Courier New" w:cs="Courier New" w:hint="default"/>
+      </w:rPr>
+    </w:lvl>
+    <w:lvl w:ilvl="8" w:tplc="240A0005" w:tentative="1">
+      <w:start w:val="1"/>
+      <w:numFmt w:val="bullet"/>
+      <w:lvlText w:val=""/>
+      <w:lvlJc w:val="left"/>
+      <w:pPr>
+        <w:ind w:left="6480" w:hanging="360"/>
+      </w:pPr>
+      <w:rPr>
+        <w:rFonts w:ascii="Wingdings" w:hAnsi="Wingdings" w:hint="default"/>
+      </w:rPr>
+    </w:lvl>
+  </w:abstractNum>
+  <w:abstractNum w:abstractNumId="1" w15:restartNumberingAfterBreak="0">
     <w:nsid w:val="10525C46"/>
     <w:multiLevelType w:val="hybridMultilevel"/>
     <w:tmpl w:val="9DC03FA2"/>
@@ -1226,7 +1758,7 @@
       </w:rPr>
     </w:lvl>
   </w:abstractNum>
-  <w:abstractNum w:abstractNumId="1" w15:restartNumberingAfterBreak="0">
+  <w:abstractNum w:abstractNumId="2" w15:restartNumberingAfterBreak="0">
     <w:nsid w:val="42AB4FFA"/>
     <w:multiLevelType w:val="hybridMultilevel"/>
     <w:tmpl w:val="EA185096"/>
@@ -1339,7 +1871,346 @@
       </w:rPr>
     </w:lvl>
   </w:abstractNum>
-  <w:abstractNum w:abstractNumId="2" w15:restartNumberingAfterBreak="0">
+  <w:abstractNum w:abstractNumId="3" w15:restartNumberingAfterBreak="0">
+    <w:nsid w:val="53F1055A"/>
+    <w:multiLevelType w:val="hybridMultilevel"/>
+    <w:tmpl w:val="E26A861A"/>
+    <w:lvl w:ilvl="0" w:tplc="240A0001">
+      <w:start w:val="1"/>
+      <w:numFmt w:val="bullet"/>
+      <w:lvlText w:val=""/>
+      <w:lvlJc w:val="left"/>
+      <w:pPr>
+        <w:ind w:left="720" w:hanging="360"/>
+      </w:pPr>
+      <w:rPr>
+        <w:rFonts w:ascii="Symbol" w:hAnsi="Symbol" w:hint="default"/>
+      </w:rPr>
+    </w:lvl>
+    <w:lvl w:ilvl="1" w:tplc="240A0003" w:tentative="1">
+      <w:start w:val="1"/>
+      <w:numFmt w:val="bullet"/>
+      <w:lvlText w:val="o"/>
+      <w:lvlJc w:val="left"/>
+      <w:pPr>
+        <w:ind w:left="1440" w:hanging="360"/>
+      </w:pPr>
+      <w:rPr>
+        <w:rFonts w:ascii="Courier New" w:hAnsi="Courier New" w:cs="Courier New" w:hint="default"/>
+      </w:rPr>
+    </w:lvl>
+    <w:lvl w:ilvl="2" w:tplc="240A0005" w:tentative="1">
+      <w:start w:val="1"/>
+      <w:numFmt w:val="bullet"/>
+      <w:lvlText w:val=""/>
+      <w:lvlJc w:val="left"/>
+      <w:pPr>
+        <w:ind w:left="2160" w:hanging="360"/>
+      </w:pPr>
+      <w:rPr>
+        <w:rFonts w:ascii="Wingdings" w:hAnsi="Wingdings" w:hint="default"/>
+      </w:rPr>
+    </w:lvl>
+    <w:lvl w:ilvl="3" w:tplc="240A0001" w:tentative="1">
+      <w:start w:val="1"/>
+      <w:numFmt w:val="bullet"/>
+      <w:lvlText w:val=""/>
+      <w:lvlJc w:val="left"/>
+      <w:pPr>
+        <w:ind w:left="2880" w:hanging="360"/>
+      </w:pPr>
+      <w:rPr>
+        <w:rFonts w:ascii="Symbol" w:hAnsi="Symbol" w:hint="default"/>
+      </w:rPr>
+    </w:lvl>
+    <w:lvl w:ilvl="4" w:tplc="240A0003" w:tentative="1">
+      <w:start w:val="1"/>
+      <w:numFmt w:val="bullet"/>
+      <w:lvlText w:val="o"/>
+      <w:lvlJc w:val="left"/>
+      <w:pPr>
+        <w:ind w:left="3600" w:hanging="360"/>
+      </w:pPr>
+      <w:rPr>
+        <w:rFonts w:ascii="Courier New" w:hAnsi="Courier New" w:cs="Courier New" w:hint="default"/>
+      </w:rPr>
+    </w:lvl>
+    <w:lvl w:ilvl="5" w:tplc="240A0005" w:tentative="1">
+      <w:start w:val="1"/>
+      <w:numFmt w:val="bullet"/>
+      <w:lvlText w:val=""/>
+      <w:lvlJc w:val="left"/>
+      <w:pPr>
+        <w:ind w:left="4320" w:hanging="360"/>
+      </w:pPr>
+      <w:rPr>
+        <w:rFonts w:ascii="Wingdings" w:hAnsi="Wingdings" w:hint="default"/>
+      </w:rPr>
+    </w:lvl>
+    <w:lvl w:ilvl="6" w:tplc="240A0001" w:tentative="1">
+      <w:start w:val="1"/>
+      <w:numFmt w:val="bullet"/>
+      <w:lvlText w:val=""/>
+      <w:lvlJc w:val="left"/>
+      <w:pPr>
+        <w:ind w:left="5040" w:hanging="360"/>
+      </w:pPr>
+      <w:rPr>
+        <w:rFonts w:ascii="Symbol" w:hAnsi="Symbol" w:hint="default"/>
+      </w:rPr>
+    </w:lvl>
+    <w:lvl w:ilvl="7" w:tplc="240A0003" w:tentative="1">
+      <w:start w:val="1"/>
+      <w:numFmt w:val="bullet"/>
+      <w:lvlText w:val="o"/>
+      <w:lvlJc w:val="left"/>
+      <w:pPr>
+        <w:ind w:left="5760" w:hanging="360"/>
+      </w:pPr>
+      <w:rPr>
+        <w:rFonts w:ascii="Courier New" w:hAnsi="Courier New" w:cs="Courier New" w:hint="default"/>
+      </w:rPr>
+    </w:lvl>
+    <w:lvl w:ilvl="8" w:tplc="240A0005" w:tentative="1">
+      <w:start w:val="1"/>
+      <w:numFmt w:val="bullet"/>
+      <w:lvlText w:val=""/>
+      <w:lvlJc w:val="left"/>
+      <w:pPr>
+        <w:ind w:left="6480" w:hanging="360"/>
+      </w:pPr>
+      <w:rPr>
+        <w:rFonts w:ascii="Wingdings" w:hAnsi="Wingdings" w:hint="default"/>
+      </w:rPr>
+    </w:lvl>
+  </w:abstractNum>
+  <w:abstractNum w:abstractNumId="4" w15:restartNumberingAfterBreak="0">
+    <w:nsid w:val="58895457"/>
+    <w:multiLevelType w:val="hybridMultilevel"/>
+    <w:tmpl w:val="AE661DB4"/>
+    <w:lvl w:ilvl="0" w:tplc="240A0001">
+      <w:start w:val="1"/>
+      <w:numFmt w:val="bullet"/>
+      <w:lvlText w:val=""/>
+      <w:lvlJc w:val="left"/>
+      <w:pPr>
+        <w:ind w:left="720" w:hanging="360"/>
+      </w:pPr>
+      <w:rPr>
+        <w:rFonts w:ascii="Symbol" w:hAnsi="Symbol" w:hint="default"/>
+      </w:rPr>
+    </w:lvl>
+    <w:lvl w:ilvl="1" w:tplc="240A0003" w:tentative="1">
+      <w:start w:val="1"/>
+      <w:numFmt w:val="bullet"/>
+      <w:lvlText w:val="o"/>
+      <w:lvlJc w:val="left"/>
+      <w:pPr>
+        <w:ind w:left="1440" w:hanging="360"/>
+      </w:pPr>
+      <w:rPr>
+        <w:rFonts w:ascii="Courier New" w:hAnsi="Courier New" w:cs="Courier New" w:hint="default"/>
+      </w:rPr>
+    </w:lvl>
+    <w:lvl w:ilvl="2" w:tplc="240A0005" w:tentative="1">
+      <w:start w:val="1"/>
+      <w:numFmt w:val="bullet"/>
+      <w:lvlText w:val=""/>
+      <w:lvlJc w:val="left"/>
+      <w:pPr>
+        <w:ind w:left="2160" w:hanging="360"/>
+      </w:pPr>
+      <w:rPr>
+        <w:rFonts w:ascii="Wingdings" w:hAnsi="Wingdings" w:hint="default"/>
+      </w:rPr>
+    </w:lvl>
+    <w:lvl w:ilvl="3" w:tplc="240A0001" w:tentative="1">
+      <w:start w:val="1"/>
+      <w:numFmt w:val="bullet"/>
+      <w:lvlText w:val=""/>
+      <w:lvlJc w:val="left"/>
+      <w:pPr>
+        <w:ind w:left="2880" w:hanging="360"/>
+      </w:pPr>
+      <w:rPr>
+        <w:rFonts w:ascii="Symbol" w:hAnsi="Symbol" w:hint="default"/>
+      </w:rPr>
+    </w:lvl>
+    <w:lvl w:ilvl="4" w:tplc="240A0003" w:tentative="1">
+      <w:start w:val="1"/>
+      <w:numFmt w:val="bullet"/>
+      <w:lvlText w:val="o"/>
+      <w:lvlJc w:val="left"/>
+      <w:pPr>
+        <w:ind w:left="3600" w:hanging="360"/>
+      </w:pPr>
+      <w:rPr>
+        <w:rFonts w:ascii="Courier New" w:hAnsi="Courier New" w:cs="Courier New" w:hint="default"/>
+      </w:rPr>
+    </w:lvl>
+    <w:lvl w:ilvl="5" w:tplc="240A0005" w:tentative="1">
+      <w:start w:val="1"/>
+      <w:numFmt w:val="bullet"/>
+      <w:lvlText w:val=""/>
+      <w:lvlJc w:val="left"/>
+      <w:pPr>
+        <w:ind w:left="4320" w:hanging="360"/>
+      </w:pPr>
+      <w:rPr>
+        <w:rFonts w:ascii="Wingdings" w:hAnsi="Wingdings" w:hint="default"/>
+      </w:rPr>
+    </w:lvl>
+    <w:lvl w:ilvl="6" w:tplc="240A0001" w:tentative="1">
+      <w:start w:val="1"/>
+      <w:numFmt w:val="bullet"/>
+      <w:lvlText w:val=""/>
+      <w:lvlJc w:val="left"/>
+      <w:pPr>
+        <w:ind w:left="5040" w:hanging="360"/>
+      </w:pPr>
+      <w:rPr>
+        <w:rFonts w:ascii="Symbol" w:hAnsi="Symbol" w:hint="default"/>
+      </w:rPr>
+    </w:lvl>
+    <w:lvl w:ilvl="7" w:tplc="240A0003" w:tentative="1">
+      <w:start w:val="1"/>
+      <w:numFmt w:val="bullet"/>
+      <w:lvlText w:val="o"/>
+      <w:lvlJc w:val="left"/>
+      <w:pPr>
+        <w:ind w:left="5760" w:hanging="360"/>
+      </w:pPr>
+      <w:rPr>
+        <w:rFonts w:ascii="Courier New" w:hAnsi="Courier New" w:cs="Courier New" w:hint="default"/>
+      </w:rPr>
+    </w:lvl>
+    <w:lvl w:ilvl="8" w:tplc="240A0005" w:tentative="1">
+      <w:start w:val="1"/>
+      <w:numFmt w:val="bullet"/>
+      <w:lvlText w:val=""/>
+      <w:lvlJc w:val="left"/>
+      <w:pPr>
+        <w:ind w:left="6480" w:hanging="360"/>
+      </w:pPr>
+      <w:rPr>
+        <w:rFonts w:ascii="Wingdings" w:hAnsi="Wingdings" w:hint="default"/>
+      </w:rPr>
+    </w:lvl>
+  </w:abstractNum>
+  <w:abstractNum w:abstractNumId="5" w15:restartNumberingAfterBreak="0">
+    <w:nsid w:val="5B437549"/>
+    <w:multiLevelType w:val="hybridMultilevel"/>
+    <w:tmpl w:val="9A764CFA"/>
+    <w:lvl w:ilvl="0" w:tplc="240A0001">
+      <w:start w:val="1"/>
+      <w:numFmt w:val="bullet"/>
+      <w:lvlText w:val=""/>
+      <w:lvlJc w:val="left"/>
+      <w:pPr>
+        <w:ind w:left="720" w:hanging="360"/>
+      </w:pPr>
+      <w:rPr>
+        <w:rFonts w:ascii="Symbol" w:hAnsi="Symbol" w:hint="default"/>
+      </w:rPr>
+    </w:lvl>
+    <w:lvl w:ilvl="1" w:tplc="240A0003" w:tentative="1">
+      <w:start w:val="1"/>
+      <w:numFmt w:val="bullet"/>
+      <w:lvlText w:val="o"/>
+      <w:lvlJc w:val="left"/>
+      <w:pPr>
+        <w:ind w:left="1440" w:hanging="360"/>
+      </w:pPr>
+      <w:rPr>
+        <w:rFonts w:ascii="Courier New" w:hAnsi="Courier New" w:cs="Courier New" w:hint="default"/>
+      </w:rPr>
+    </w:lvl>
+    <w:lvl w:ilvl="2" w:tplc="240A0005" w:tentative="1">
+      <w:start w:val="1"/>
+      <w:numFmt w:val="bullet"/>
+      <w:lvlText w:val=""/>
+      <w:lvlJc w:val="left"/>
+      <w:pPr>
+        <w:ind w:left="2160" w:hanging="360"/>
+      </w:pPr>
+      <w:rPr>
+        <w:rFonts w:ascii="Wingdings" w:hAnsi="Wingdings" w:hint="default"/>
+      </w:rPr>
+    </w:lvl>
+    <w:lvl w:ilvl="3" w:tplc="240A0001" w:tentative="1">
+      <w:start w:val="1"/>
+      <w:numFmt w:val="bullet"/>
+      <w:lvlText w:val=""/>
+      <w:lvlJc w:val="left"/>
+      <w:pPr>
+        <w:ind w:left="2880" w:hanging="360"/>
+      </w:pPr>
+      <w:rPr>
+        <w:rFonts w:ascii="Symbol" w:hAnsi="Symbol" w:hint="default"/>
+      </w:rPr>
+    </w:lvl>
+    <w:lvl w:ilvl="4" w:tplc="240A0003" w:tentative="1">
+      <w:start w:val="1"/>
+      <w:numFmt w:val="bullet"/>
+      <w:lvlText w:val="o"/>
+      <w:lvlJc w:val="left"/>
+      <w:pPr>
+        <w:ind w:left="3600" w:hanging="360"/>
+      </w:pPr>
+      <w:rPr>
+        <w:rFonts w:ascii="Courier New" w:hAnsi="Courier New" w:cs="Courier New" w:hint="default"/>
+      </w:rPr>
+    </w:lvl>
+    <w:lvl w:ilvl="5" w:tplc="240A0005" w:tentative="1">
+      <w:start w:val="1"/>
+      <w:numFmt w:val="bullet"/>
+      <w:lvlText w:val=""/>
+      <w:lvlJc w:val="left"/>
+      <w:pPr>
+        <w:ind w:left="4320" w:hanging="360"/>
+      </w:pPr>
+      <w:rPr>
+        <w:rFonts w:ascii="Wingdings" w:hAnsi="Wingdings" w:hint="default"/>
+      </w:rPr>
+    </w:lvl>
+    <w:lvl w:ilvl="6" w:tplc="240A0001" w:tentative="1">
+      <w:start w:val="1"/>
+      <w:numFmt w:val="bullet"/>
+      <w:lvlText w:val=""/>
+      <w:lvlJc w:val="left"/>
+      <w:pPr>
+        <w:ind w:left="5040" w:hanging="360"/>
+      </w:pPr>
+      <w:rPr>
+        <w:rFonts w:ascii="Symbol" w:hAnsi="Symbol" w:hint="default"/>
+      </w:rPr>
+    </w:lvl>
+    <w:lvl w:ilvl="7" w:tplc="240A0003" w:tentative="1">
+      <w:start w:val="1"/>
+      <w:numFmt w:val="bullet"/>
+      <w:lvlText w:val="o"/>
+      <w:lvlJc w:val="left"/>
+      <w:pPr>
+        <w:ind w:left="5760" w:hanging="360"/>
+      </w:pPr>
+      <w:rPr>
+        <w:rFonts w:ascii="Courier New" w:hAnsi="Courier New" w:cs="Courier New" w:hint="default"/>
+      </w:rPr>
+    </w:lvl>
+    <w:lvl w:ilvl="8" w:tplc="240A0005" w:tentative="1">
+      <w:start w:val="1"/>
+      <w:numFmt w:val="bullet"/>
+      <w:lvlText w:val=""/>
+      <w:lvlJc w:val="left"/>
+      <w:pPr>
+        <w:ind w:left="6480" w:hanging="360"/>
+      </w:pPr>
+      <w:rPr>
+        <w:rFonts w:ascii="Wingdings" w:hAnsi="Wingdings" w:hint="default"/>
+      </w:rPr>
+    </w:lvl>
+  </w:abstractNum>
+  <w:abstractNum w:abstractNumId="6" w15:restartNumberingAfterBreak="0">
     <w:nsid w:val="60643700"/>
     <w:multiLevelType w:val="hybridMultilevel"/>
     <w:tmpl w:val="5CB043F2"/>
@@ -1452,14 +2323,26 @@
       </w:rPr>
     </w:lvl>
   </w:abstractNum>
-  <w:num w:numId="1" w16cid:durableId="7609152">
-    <w:abstractNumId w:val="0"/>
+  <w:num w:numId="1">
+    <w:abstractNumId w:val="1"/>
   </w:num>
-  <w:num w:numId="2" w16cid:durableId="1901940242">
+  <w:num w:numId="2">
+    <w:abstractNumId w:val="6"/>
+  </w:num>
+  <w:num w:numId="3">
     <w:abstractNumId w:val="2"/>
   </w:num>
-  <w:num w:numId="3" w16cid:durableId="249000822">
-    <w:abstractNumId w:val="1"/>
+  <w:num w:numId="4">
+    <w:abstractNumId w:val="4"/>
+  </w:num>
+  <w:num w:numId="5">
+    <w:abstractNumId w:val="5"/>
+  </w:num>
+  <w:num w:numId="6">
+    <w:abstractNumId w:val="3"/>
+  </w:num>
+  <w:num w:numId="7">
+    <w:abstractNumId w:val="0"/>
   </w:num>
 </w:numbering>
 </file>

</xml_diff>